<commit_message>
Ajout règles du jeu + rapport
</commit_message>
<xml_diff>
--- a/CR reversi.docx
+++ b/CR reversi.docx
@@ -10,6 +10,7 @@
           <w:docPartUnique/>
         </w:docPartObj>
       </w:sdtPr>
+      <w:sdtEndPr/>
       <w:sdtContent>
         <w:p>
           <w:r>
@@ -190,13 +191,14 @@
                                     <w:alias w:val="Année"/>
                                     <w:id w:val="1012341074"/>
                                     <w:dataBinding w:prefixMappings="xmlns:ns0='http://schemas.microsoft.com/office/2006/coverPageProps'" w:xpath="/ns0:CoverPageProperties[1]/ns0:PublishDate[1]" w:storeItemID="{55AF091B-3C7A-41E3-B477-F2FDAA23CFDA}"/>
-                                    <w:date w:fullDate="2016-05-08T00:00:00Z">
+                                    <w:date w:fullDate="2016-05-15T00:00:00Z">
                                       <w:dateFormat w:val="yyyy"/>
                                       <w:lid w:val="fr-FR"/>
                                       <w:storeMappedDataAs w:val="dateTime"/>
                                       <w:calendar w:val="gregorian"/>
                                     </w:date>
                                   </w:sdtPr>
+                                  <w:sdtEndPr/>
                                   <w:sdtContent>
                                     <w:p>
                                       <w:pPr>
@@ -282,6 +284,7 @@
                                     <w:dataBinding w:prefixMappings="xmlns:ns0='http://schemas.openxmlformats.org/package/2006/metadata/core-properties' xmlns:ns1='http://purl.org/dc/elements/1.1/'" w:xpath="/ns0:coreProperties[1]/ns1:creator[1]" w:storeItemID="{6C3C8BC8-F283-45AE-878A-BAB7291924A1}"/>
                                     <w:text/>
                                   </w:sdtPr>
+                                  <w:sdtEndPr/>
                                   <w:sdtContent>
                                     <w:p>
                                       <w:pPr>
@@ -311,6 +314,7 @@
                                     <w:dataBinding w:prefixMappings="xmlns:ns0='http://schemas.openxmlformats.org/officeDocument/2006/extended-properties'" w:xpath="/ns0:Properties[1]/ns0:Company[1]" w:storeItemID="{6668398D-A668-4E3E-A5EB-62B293D839F1}"/>
                                     <w:text/>
                                   </w:sdtPr>
+                                  <w:sdtEndPr/>
                                   <w:sdtContent>
                                     <w:p>
                                       <w:pPr>
@@ -337,13 +341,14 @@
                                     <w:alias w:val="Date"/>
                                     <w:id w:val="1724480474"/>
                                     <w:dataBinding w:prefixMappings="xmlns:ns0='http://schemas.microsoft.com/office/2006/coverPageProps'" w:xpath="/ns0:CoverPageProperties[1]/ns0:PublishDate[1]" w:storeItemID="{55AF091B-3C7A-41E3-B477-F2FDAA23CFDA}"/>
-                                    <w:date w:fullDate="2016-05-08T00:00:00Z">
+                                    <w:date w:fullDate="2016-05-15T00:00:00Z">
                                       <w:dateFormat w:val="dd/MM/yyyy"/>
                                       <w:lid w:val="fr-FR"/>
                                       <w:storeMappedDataAs w:val="dateTime"/>
                                       <w:calendar w:val="gregorian"/>
                                     </w:date>
                                   </w:sdtPr>
+                                  <w:sdtEndPr/>
                                   <w:sdtContent>
                                     <w:p>
                                       <w:pPr>
@@ -357,7 +362,7 @@
                                         <w:rPr>
                                           <w:color w:val="FFFFFF" w:themeColor="background1"/>
                                         </w:rPr>
-                                        <w:t>08/05/2016</w:t>
+                                        <w:t>15/05/2016</w:t>
                                       </w:r>
                                     </w:p>
                                   </w:sdtContent>
@@ -384,7 +389,7 @@
                 <w:pict>
                   <v:group id="Groupe 453" o:spid="_x0000_s1026" style="position:absolute;margin-left:193.9pt;margin-top:0;width:245.1pt;height:11in;z-index:251659264;mso-width-percent:400;mso-height-percent:1000;mso-position-horizontal:right;mso-position-horizontal-relative:page;mso-position-vertical:top;mso-position-vertical-relative:page;mso-width-percent:400;mso-height-percent:1000" coordsize="31128,100584" o:gfxdata="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">
                     <v:rect id="Rectangle 459" o:spid="_x0000_s1027" alt="Light vertical" style="position:absolute;width:1385;height:100584;visibility:visible;mso-wrap-style:square;v-text-anchor:middle" o:gfxdata="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" fillcolor="#a8d08d [1945]" stroked="f" strokecolor="white" strokeweight="1pt">
-                      <v:fill r:id="rId9" o:title="" opacity="52428f" color2="white [3212]" o:opacity2="52428f" type="pattern"/>
+                      <v:fill r:id="rId10" o:title="" opacity="52428f" color2="white [3212]" o:opacity2="52428f" type="pattern"/>
                       <v:shadow color="#d8d8d8" offset="3pt,3pt"/>
                     </v:rect>
                     <v:rect id="Rectangle 460" o:spid="_x0000_s1028" style="position:absolute;left:1246;width:29718;height:100584;visibility:visible;mso-wrap-style:square;v-text-anchor:top" o:gfxdata="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" fillcolor="#a8d08d [1945]" stroked="f" strokecolor="#d8d8d8"/>
@@ -403,13 +408,14 @@
                               <w:alias w:val="Année"/>
                               <w:id w:val="1012341074"/>
                               <w:dataBinding w:prefixMappings="xmlns:ns0='http://schemas.microsoft.com/office/2006/coverPageProps'" w:xpath="/ns0:CoverPageProperties[1]/ns0:PublishDate[1]" w:storeItemID="{55AF091B-3C7A-41E3-B477-F2FDAA23CFDA}"/>
-                              <w:date w:fullDate="2016-05-08T00:00:00Z">
+                              <w:date w:fullDate="2016-05-15T00:00:00Z">
                                 <w:dateFormat w:val="yyyy"/>
                                 <w:lid w:val="fr-FR"/>
                                 <w:storeMappedDataAs w:val="dateTime"/>
                                 <w:calendar w:val="gregorian"/>
                               </w:date>
                             </w:sdtPr>
+                            <w:sdtEndPr/>
                             <w:sdtContent>
                               <w:p>
                                 <w:pPr>
@@ -450,6 +456,7 @@
                               <w:dataBinding w:prefixMappings="xmlns:ns0='http://schemas.openxmlformats.org/package/2006/metadata/core-properties' xmlns:ns1='http://purl.org/dc/elements/1.1/'" w:xpath="/ns0:coreProperties[1]/ns1:creator[1]" w:storeItemID="{6C3C8BC8-F283-45AE-878A-BAB7291924A1}"/>
                               <w:text/>
                             </w:sdtPr>
+                            <w:sdtEndPr/>
                             <w:sdtContent>
                               <w:p>
                                 <w:pPr>
@@ -479,6 +486,7 @@
                               <w:dataBinding w:prefixMappings="xmlns:ns0='http://schemas.openxmlformats.org/officeDocument/2006/extended-properties'" w:xpath="/ns0:Properties[1]/ns0:Company[1]" w:storeItemID="{6668398D-A668-4E3E-A5EB-62B293D839F1}"/>
                               <w:text/>
                             </w:sdtPr>
+                            <w:sdtEndPr/>
                             <w:sdtContent>
                               <w:p>
                                 <w:pPr>
@@ -505,13 +513,14 @@
                               <w:alias w:val="Date"/>
                               <w:id w:val="1724480474"/>
                               <w:dataBinding w:prefixMappings="xmlns:ns0='http://schemas.microsoft.com/office/2006/coverPageProps'" w:xpath="/ns0:CoverPageProperties[1]/ns0:PublishDate[1]" w:storeItemID="{55AF091B-3C7A-41E3-B477-F2FDAA23CFDA}"/>
-                              <w:date w:fullDate="2016-05-08T00:00:00Z">
+                              <w:date w:fullDate="2016-05-15T00:00:00Z">
                                 <w:dateFormat w:val="dd/MM/yyyy"/>
                                 <w:lid w:val="fr-FR"/>
                                 <w:storeMappedDataAs w:val="dateTime"/>
                                 <w:calendar w:val="gregorian"/>
                               </w:date>
                             </w:sdtPr>
+                            <w:sdtEndPr/>
                             <w:sdtContent>
                               <w:p>
                                 <w:pPr>
@@ -525,7 +534,7 @@
                                   <w:rPr>
                                     <w:color w:val="FFFFFF" w:themeColor="background1"/>
                                   </w:rPr>
-                                  <w:t>08/05/2016</w:t>
+                                  <w:t>15/05/2016</w:t>
                                 </w:r>
                               </w:p>
                             </w:sdtContent>
@@ -603,7 +612,7 @@
                                   <w:rPr>
                                     <w:b/>
                                     <w:outline/>
-                                    <w:color w:val="92D050"/>
+                                    <w:color w:val="70AD47" w:themeColor="accent6"/>
                                     <w:sz w:val="72"/>
                                     <w:szCs w:val="72"/>
                                     <w14:shadow w14:blurRad="38100" w14:dist="22860" w14:dir="5400000" w14:sx="100000" w14:sy="100000" w14:kx="0" w14:ky="0" w14:algn="tl">
@@ -611,9 +620,11 @@
                                         <w14:alpha w14:val="70000"/>
                                       </w14:srgbClr>
                                     </w14:shadow>
-                                    <w14:textOutline w14:w="10160" w14:cap="flat" w14:cmpd="sng" w14:algn="ctr">
+                                    <w14:textOutline w14:w="3175" w14:cap="flat" w14:cmpd="sng" w14:algn="ctr">
                                       <w14:solidFill>
-                                        <w14:srgbClr w14:val="92D050"/>
+                                        <w14:schemeClr w14:val="accent6">
+                                          <w14:lumMod w14:val="75000"/>
+                                        </w14:schemeClr>
                                       </w14:solidFill>
                                       <w14:prstDash w14:val="solid"/>
                                       <w14:round/>
@@ -632,6 +643,7 @@
                                   <w:dataBinding w:prefixMappings="xmlns:ns0='http://schemas.openxmlformats.org/package/2006/metadata/core-properties' xmlns:ns1='http://purl.org/dc/elements/1.1/'" w:xpath="/ns0:coreProperties[1]/ns1:title[1]" w:storeItemID="{6C3C8BC8-F283-45AE-878A-BAB7291924A1}"/>
                                   <w:text/>
                                 </w:sdtPr>
+                                <w:sdtEndPr/>
                                 <w:sdtContent>
                                   <w:p>
                                     <w:pPr>
@@ -669,7 +681,7 @@
                                       <w:rPr>
                                         <w:b/>
                                         <w:outline/>
-                                        <w:color w:val="92D050"/>
+                                        <w:color w:val="70AD47" w:themeColor="accent6"/>
                                         <w:sz w:val="72"/>
                                         <w:szCs w:val="72"/>
                                         <w14:shadow w14:blurRad="38100" w14:dist="22860" w14:dir="5400000" w14:sx="100000" w14:sy="100000" w14:kx="0" w14:ky="0" w14:algn="tl">
@@ -677,9 +689,43 @@
                                             <w14:alpha w14:val="70000"/>
                                           </w14:srgbClr>
                                         </w14:shadow>
-                                        <w14:textOutline w14:w="10160" w14:cap="flat" w14:cmpd="sng" w14:algn="ctr">
+                                        <w14:textOutline w14:w="3175" w14:cap="flat" w14:cmpd="sng" w14:algn="ctr">
                                           <w14:solidFill>
-                                            <w14:srgbClr w14:val="92D050"/>
+                                            <w14:schemeClr w14:val="accent6">
+                                              <w14:lumMod w14:val="75000"/>
+                                            </w14:schemeClr>
+                                          </w14:solidFill>
+                                          <w14:prstDash w14:val="solid"/>
+                                          <w14:round/>
+                                        </w14:textOutline>
+                                        <w14:textFill>
+                                          <w14:solidFill>
+                                            <w14:srgbClr w14:val="FFFFFF"/>
+                                          </w14:solidFill>
+                                        </w14:textFill>
+                                        <w14:props3d w14:extrusionH="57150" w14:contourW="0" w14:prstMaterial="warmMatte">
+                                          <w14:bevelT w14:w="38100" w14:h="38100" w14:prst="circle"/>
+                                        </w14:props3d>
+                                      </w:rPr>
+                                      <w:t xml:space="preserve">PROJET 3A : </w:t>
+                                    </w:r>
+                                    <w:r>
+                                      <w:rPr>
+                                        <w:b/>
+                                        <w:outline/>
+                                        <w:color w:val="70AD47" w:themeColor="accent6"/>
+                                        <w:sz w:val="72"/>
+                                        <w:szCs w:val="72"/>
+                                        <w14:shadow w14:blurRad="38100" w14:dist="22860" w14:dir="5400000" w14:sx="100000" w14:sy="100000" w14:kx="0" w14:ky="0" w14:algn="tl">
+                                          <w14:srgbClr w14:val="000000">
+                                            <w14:alpha w14:val="70000"/>
+                                          </w14:srgbClr>
+                                        </w14:shadow>
+                                        <w14:textOutline w14:w="3175" w14:cap="flat" w14:cmpd="sng" w14:algn="ctr">
+                                          <w14:solidFill>
+                                            <w14:schemeClr w14:val="accent6">
+                                              <w14:lumMod w14:val="75000"/>
+                                            </w14:schemeClr>
                                           </w14:solidFill>
                                           <w14:prstDash w14:val="solid"/>
                                           <w14:round/>
@@ -732,7 +778,7 @@
                             <w:rPr>
                               <w:b/>
                               <w:outline/>
-                              <w:color w:val="92D050"/>
+                              <w:color w:val="70AD47" w:themeColor="accent6"/>
                               <w:sz w:val="72"/>
                               <w:szCs w:val="72"/>
                               <w14:shadow w14:blurRad="38100" w14:dist="22860" w14:dir="5400000" w14:sx="100000" w14:sy="100000" w14:kx="0" w14:ky="0" w14:algn="tl">
@@ -740,9 +786,11 @@
                                   <w14:alpha w14:val="70000"/>
                                 </w14:srgbClr>
                               </w14:shadow>
-                              <w14:textOutline w14:w="10160" w14:cap="flat" w14:cmpd="sng" w14:algn="ctr">
+                              <w14:textOutline w14:w="3175" w14:cap="flat" w14:cmpd="sng" w14:algn="ctr">
                                 <w14:solidFill>
-                                  <w14:srgbClr w14:val="92D050"/>
+                                  <w14:schemeClr w14:val="accent6">
+                                    <w14:lumMod w14:val="75000"/>
+                                  </w14:schemeClr>
                                 </w14:solidFill>
                                 <w14:prstDash w14:val="solid"/>
                                 <w14:round/>
@@ -761,6 +809,7 @@
                             <w:dataBinding w:prefixMappings="xmlns:ns0='http://schemas.openxmlformats.org/package/2006/metadata/core-properties' xmlns:ns1='http://purl.org/dc/elements/1.1/'" w:xpath="/ns0:coreProperties[1]/ns1:title[1]" w:storeItemID="{6C3C8BC8-F283-45AE-878A-BAB7291924A1}"/>
                             <w:text/>
                           </w:sdtPr>
+                          <w:sdtEndPr/>
                           <w:sdtContent>
                             <w:p>
                               <w:pPr>
@@ -798,7 +847,7 @@
                                 <w:rPr>
                                   <w:b/>
                                   <w:outline/>
-                                  <w:color w:val="92D050"/>
+                                  <w:color w:val="70AD47" w:themeColor="accent6"/>
                                   <w:sz w:val="72"/>
                                   <w:szCs w:val="72"/>
                                   <w14:shadow w14:blurRad="38100" w14:dist="22860" w14:dir="5400000" w14:sx="100000" w14:sy="100000" w14:kx="0" w14:ky="0" w14:algn="tl">
@@ -806,9 +855,43 @@
                                       <w14:alpha w14:val="70000"/>
                                     </w14:srgbClr>
                                   </w14:shadow>
-                                  <w14:textOutline w14:w="10160" w14:cap="flat" w14:cmpd="sng" w14:algn="ctr">
+                                  <w14:textOutline w14:w="3175" w14:cap="flat" w14:cmpd="sng" w14:algn="ctr">
                                     <w14:solidFill>
-                                      <w14:srgbClr w14:val="92D050"/>
+                                      <w14:schemeClr w14:val="accent6">
+                                        <w14:lumMod w14:val="75000"/>
+                                      </w14:schemeClr>
+                                    </w14:solidFill>
+                                    <w14:prstDash w14:val="solid"/>
+                                    <w14:round/>
+                                  </w14:textOutline>
+                                  <w14:textFill>
+                                    <w14:solidFill>
+                                      <w14:srgbClr w14:val="FFFFFF"/>
+                                    </w14:solidFill>
+                                  </w14:textFill>
+                                  <w14:props3d w14:extrusionH="57150" w14:contourW="0" w14:prstMaterial="warmMatte">
+                                    <w14:bevelT w14:w="38100" w14:h="38100" w14:prst="circle"/>
+                                  </w14:props3d>
+                                </w:rPr>
+                                <w:t xml:space="preserve">PROJET 3A : </w:t>
+                              </w:r>
+                              <w:r>
+                                <w:rPr>
+                                  <w:b/>
+                                  <w:outline/>
+                                  <w:color w:val="70AD47" w:themeColor="accent6"/>
+                                  <w:sz w:val="72"/>
+                                  <w:szCs w:val="72"/>
+                                  <w14:shadow w14:blurRad="38100" w14:dist="22860" w14:dir="5400000" w14:sx="100000" w14:sy="100000" w14:kx="0" w14:ky="0" w14:algn="tl">
+                                    <w14:srgbClr w14:val="000000">
+                                      <w14:alpha w14:val="70000"/>
+                                    </w14:srgbClr>
+                                  </w14:shadow>
+                                  <w14:textOutline w14:w="3175" w14:cap="flat" w14:cmpd="sng" w14:algn="ctr">
+                                    <w14:solidFill>
+                                      <w14:schemeClr w14:val="accent6">
+                                        <w14:lumMod w14:val="75000"/>
+                                      </w14:schemeClr>
                                     </w14:solidFill>
                                     <w14:prstDash w14:val="solid"/>
                                     <w14:round/>
@@ -842,6 +925,59 @@
               <w:noProof/>
             </w:rPr>
             <w:drawing>
+              <wp:inline distT="0" distB="0" distL="0" distR="0" wp14:anchorId="24ACE460" wp14:editId="17C1FB36">
+                <wp:extent cx="1535227" cy="976963"/>
+                <wp:effectExtent l="0" t="0" r="8255" b="0"/>
+                <wp:docPr id="11" name="Image 11" descr="https://upload.wikimedia.org/wikipedia/commons/thumb/f/f0/Logo_Reseau_Polytech.svg/langfr-220px-Logo_Reseau_Polytech.svg.png"/>
+                <wp:cNvGraphicFramePr>
+                  <a:graphicFrameLocks xmlns:a="http://schemas.openxmlformats.org/drawingml/2006/main" noChangeAspect="1"/>
+                </wp:cNvGraphicFramePr>
+                <a:graphic xmlns:a="http://schemas.openxmlformats.org/drawingml/2006/main">
+                  <a:graphicData uri="http://schemas.openxmlformats.org/drawingml/2006/picture">
+                    <pic:pic xmlns:pic="http://schemas.openxmlformats.org/drawingml/2006/picture">
+                      <pic:nvPicPr>
+                        <pic:cNvPr id="0" name="Picture 4" descr="https://upload.wikimedia.org/wikipedia/commons/thumb/f/f0/Logo_Reseau_Polytech.svg/langfr-220px-Logo_Reseau_Polytech.svg.png"/>
+                        <pic:cNvPicPr>
+                          <a:picLocks noChangeAspect="1" noChangeArrowheads="1"/>
+                        </pic:cNvPicPr>
+                      </pic:nvPicPr>
+                      <pic:blipFill>
+                        <a:blip r:embed="rId11">
+                          <a:extLst>
+                            <a:ext uri="{28A0092B-C50C-407E-A947-70E740481C1C}">
+                              <a14:useLocalDpi xmlns:a14="http://schemas.microsoft.com/office/drawing/2010/main" val="0"/>
+                            </a:ext>
+                          </a:extLst>
+                        </a:blip>
+                        <a:srcRect/>
+                        <a:stretch>
+                          <a:fillRect/>
+                        </a:stretch>
+                      </pic:blipFill>
+                      <pic:spPr bwMode="auto">
+                        <a:xfrm>
+                          <a:off x="0" y="0"/>
+                          <a:ext cx="1561818" cy="993885"/>
+                        </a:xfrm>
+                        <a:prstGeom prst="rect">
+                          <a:avLst/>
+                        </a:prstGeom>
+                        <a:noFill/>
+                        <a:ln>
+                          <a:noFill/>
+                        </a:ln>
+                      </pic:spPr>
+                    </pic:pic>
+                  </a:graphicData>
+                </a:graphic>
+              </wp:inline>
+            </w:drawing>
+          </w:r>
+          <w:r>
+            <w:rPr>
+              <w:noProof/>
+            </w:rPr>
+            <w:drawing>
               <wp:anchor distT="0" distB="0" distL="114300" distR="114300" simplePos="0" relativeHeight="251660288" behindDoc="0" locked="0" layoutInCell="0" allowOverlap="1">
                 <wp:simplePos x="0" y="0"/>
                 <wp:positionH relativeFrom="page">
@@ -865,7 +1001,7 @@
                         <pic:cNvPicPr/>
                       </pic:nvPicPr>
                       <pic:blipFill>
-                        <a:blip r:embed="rId10">
+                        <a:blip r:embed="rId12">
                           <a:extLst>
                             <a:ext uri="{28A0092B-C50C-407E-A947-70E740481C1C}">
                               <a14:useLocalDpi xmlns:a14="http://schemas.microsoft.com/office/drawing/2010/main" val="0"/>
@@ -904,35 +1040,740 @@
             <w:br w:type="page"/>
           </w:r>
         </w:p>
-        <w:bookmarkStart w:id="0" w:name="_GoBack" w:displacedByCustomXml="next"/>
-        <w:bookmarkEnd w:id="0" w:displacedByCustomXml="next"/>
       </w:sdtContent>
     </w:sdt>
+    <w:p>
+      <w:pPr>
+        <w:pStyle w:val="Titre1"/>
+        <w:numPr>
+          <w:ilvl w:val="0"/>
+          <w:numId w:val="0"/>
+        </w:numPr>
+        <w:ind w:left="720"/>
+        <w:rPr>
+          <w:color w:val="538135" w:themeColor="accent6" w:themeShade="BF"/>
+        </w:rPr>
+      </w:pPr>
+    </w:p>
+    <w:p>
+      <w:pPr>
+        <w:pStyle w:val="Titre1"/>
+        <w:rPr>
+          <w:color w:val="538135" w:themeColor="accent6" w:themeShade="BF"/>
+          <w:u w:val="none"/>
+        </w:rPr>
+      </w:pPr>
+      <w:r>
+        <w:rPr>
+          <w:color w:val="538135" w:themeColor="accent6" w:themeShade="BF"/>
+        </w:rPr>
+        <w:t>Diagramme de Classe</w:t>
+      </w:r>
+      <w:r>
+        <w:rPr>
+          <w:color w:val="538135" w:themeColor="accent6" w:themeShade="BF"/>
+          <w:u w:val="none"/>
+        </w:rPr>
+        <w:t xml:space="preserve"> : </w:t>
+      </w:r>
+    </w:p>
     <w:p/>
     <w:p>
       <w:r>
-        <w:t>Pseudo code</w:t>
+        <w:br w:type="page"/>
+      </w:r>
+    </w:p>
+    <w:p/>
+    <w:p>
+      <w:pPr>
+        <w:pStyle w:val="Titre1"/>
+        <w:rPr>
+          <w:color w:val="538135" w:themeColor="accent6" w:themeShade="BF"/>
+          <w:u w:val="none"/>
+        </w:rPr>
+      </w:pPr>
+      <w:r>
+        <w:rPr>
+          <w:color w:val="538135" w:themeColor="accent6" w:themeShade="BF"/>
+        </w:rPr>
+        <w:t>Algorithme des IA</w:t>
+      </w:r>
+      <w:r>
+        <w:rPr>
+          <w:color w:val="538135" w:themeColor="accent6" w:themeShade="BF"/>
+          <w:u w:val="none"/>
+        </w:rPr>
+        <w:t> :</w:t>
+      </w:r>
+    </w:p>
+    <w:p/>
+    <w:p>
+      <w:r>
+        <w:br w:type="page"/>
+      </w:r>
+    </w:p>
+    <w:p/>
+    <w:p>
+      <w:pPr>
+        <w:pStyle w:val="Titre1"/>
+        <w:rPr>
+          <w:color w:val="538135" w:themeColor="accent6" w:themeShade="BF"/>
+        </w:rPr>
+      </w:pPr>
+      <w:r>
+        <w:rPr>
+          <w:color w:val="538135" w:themeColor="accent6" w:themeShade="BF"/>
+        </w:rPr>
+        <w:t>Éléments implémentés</w:t>
+      </w:r>
+      <w:r>
+        <w:rPr>
+          <w:color w:val="538135" w:themeColor="accent6" w:themeShade="BF"/>
+          <w:u w:val="none"/>
+        </w:rPr>
+        <w:t xml:space="preserve"> </w:t>
+      </w:r>
+      <w:r>
+        <w:rPr>
+          <w:color w:val="538135" w:themeColor="accent6" w:themeShade="BF"/>
+          <w:u w:val="none"/>
+        </w:rPr>
+        <w:t>:</w:t>
+      </w:r>
+      <w:r>
+        <w:rPr>
+          <w:color w:val="538135" w:themeColor="accent6" w:themeShade="BF"/>
+        </w:rPr>
+        <w:t xml:space="preserve"> </w:t>
+      </w:r>
+    </w:p>
+    <w:p/>
+    <w:p>
+      <w:pPr>
+        <w:keepNext/>
+      </w:pPr>
+      <w:r>
+        <w:rPr>
+          <w:noProof/>
+        </w:rPr>
+        <w:drawing>
+          <wp:inline distT="0" distB="0" distL="0" distR="0" wp14:anchorId="2EACFAD4" wp14:editId="3D1F62C5">
+            <wp:extent cx="5757545" cy="5772150"/>
+            <wp:effectExtent l="0" t="0" r="0" b="0"/>
+            <wp:docPr id="1" name="Image 1"/>
+            <wp:cNvGraphicFramePr>
+              <a:graphicFrameLocks xmlns:a="http://schemas.openxmlformats.org/drawingml/2006/main" noChangeAspect="1"/>
+            </wp:cNvGraphicFramePr>
+            <a:graphic xmlns:a="http://schemas.openxmlformats.org/drawingml/2006/main">
+              <a:graphicData uri="http://schemas.openxmlformats.org/drawingml/2006/picture">
+                <pic:pic xmlns:pic="http://schemas.openxmlformats.org/drawingml/2006/picture">
+                  <pic:nvPicPr>
+                    <pic:cNvPr id="1" name="recommencer.JPG"/>
+                    <pic:cNvPicPr/>
+                  </pic:nvPicPr>
+                  <pic:blipFill>
+                    <a:blip r:embed="rId13">
+                      <a:extLst>
+                        <a:ext uri="{28A0092B-C50C-407E-A947-70E740481C1C}">
+                          <a14:useLocalDpi xmlns:a14="http://schemas.microsoft.com/office/drawing/2010/main" val="0"/>
+                        </a:ext>
+                      </a:extLst>
+                    </a:blip>
+                    <a:stretch>
+                      <a:fillRect/>
+                    </a:stretch>
+                  </pic:blipFill>
+                  <pic:spPr>
+                    <a:xfrm>
+                      <a:off x="0" y="0"/>
+                      <a:ext cx="5757545" cy="5772150"/>
+                    </a:xfrm>
+                    <a:prstGeom prst="rect">
+                      <a:avLst/>
+                    </a:prstGeom>
+                  </pic:spPr>
+                </pic:pic>
+              </a:graphicData>
+            </a:graphic>
+          </wp:inline>
+        </w:drawing>
       </w:r>
     </w:p>
     <w:p>
-      <w:r>
-        <w:t>Complexité</w:t>
-      </w:r>
+      <w:pPr>
+        <w:pStyle w:val="Lgende"/>
+        <w:jc w:val="center"/>
+      </w:pPr>
     </w:p>
     <w:p>
-      <w:r>
-        <w:t>Analyse de code</w:t>
+      <w:pPr>
+        <w:pStyle w:val="Lgende"/>
+        <w:jc w:val="center"/>
+        <w:rPr>
+          <w:sz w:val="36"/>
+        </w:rPr>
+      </w:pPr>
+      <w:r>
+        <w:rPr>
+          <w:sz w:val="22"/>
+        </w:rPr>
+        <w:t xml:space="preserve">Capture </w:t>
+      </w:r>
+      <w:r>
+        <w:rPr>
+          <w:sz w:val="22"/>
+        </w:rPr>
+        <w:fldChar w:fldCharType="begin"/>
+      </w:r>
+      <w:r>
+        <w:rPr>
+          <w:sz w:val="22"/>
+        </w:rPr>
+        <w:instrText xml:space="preserve"> SEQ Capture \* ARABIC </w:instrText>
+      </w:r>
+      <w:r>
+        <w:rPr>
+          <w:sz w:val="22"/>
+        </w:rPr>
+        <w:fldChar w:fldCharType="separate"/>
+      </w:r>
+      <w:r>
+        <w:rPr>
+          <w:noProof/>
+          <w:sz w:val="22"/>
+        </w:rPr>
+        <w:t>1</w:t>
+      </w:r>
+      <w:r>
+        <w:rPr>
+          <w:sz w:val="22"/>
+        </w:rPr>
+        <w:fldChar w:fldCharType="end"/>
+      </w:r>
+      <w:r>
+        <w:rPr>
+          <w:sz w:val="22"/>
+        </w:rPr>
+        <w:t xml:space="preserve"> : Recommencer une partie</w:t>
+      </w:r>
+    </w:p>
+    <w:p/>
+    <w:p>
+      <w:pPr>
+        <w:keepNext/>
+      </w:pPr>
+      <w:r>
+        <w:rPr>
+          <w:noProof/>
+        </w:rPr>
+        <w:lastRenderedPageBreak/>
+        <w:drawing>
+          <wp:inline distT="0" distB="0" distL="0" distR="0">
+            <wp:extent cx="5757545" cy="5757545"/>
+            <wp:effectExtent l="0" t="0" r="0" b="0"/>
+            <wp:docPr id="2" name="Image 2"/>
+            <wp:cNvGraphicFramePr>
+              <a:graphicFrameLocks xmlns:a="http://schemas.openxmlformats.org/drawingml/2006/main" noChangeAspect="1"/>
+            </wp:cNvGraphicFramePr>
+            <a:graphic xmlns:a="http://schemas.openxmlformats.org/drawingml/2006/main">
+              <a:graphicData uri="http://schemas.openxmlformats.org/drawingml/2006/picture">
+                <pic:pic xmlns:pic="http://schemas.openxmlformats.org/drawingml/2006/picture">
+                  <pic:nvPicPr>
+                    <pic:cNvPr id="2" name="game_perdu.JPG"/>
+                    <pic:cNvPicPr/>
+                  </pic:nvPicPr>
+                  <pic:blipFill>
+                    <a:blip r:embed="rId14">
+                      <a:extLst>
+                        <a:ext uri="{28A0092B-C50C-407E-A947-70E740481C1C}">
+                          <a14:useLocalDpi xmlns:a14="http://schemas.microsoft.com/office/drawing/2010/main" val="0"/>
+                        </a:ext>
+                      </a:extLst>
+                    </a:blip>
+                    <a:stretch>
+                      <a:fillRect/>
+                    </a:stretch>
+                  </pic:blipFill>
+                  <pic:spPr>
+                    <a:xfrm>
+                      <a:off x="0" y="0"/>
+                      <a:ext cx="5757545" cy="5757545"/>
+                    </a:xfrm>
+                    <a:prstGeom prst="rect">
+                      <a:avLst/>
+                    </a:prstGeom>
+                  </pic:spPr>
+                </pic:pic>
+              </a:graphicData>
+            </a:graphic>
+          </wp:inline>
+        </w:drawing>
       </w:r>
     </w:p>
     <w:p>
-      <w:r>
-        <w:t>Commentaire de code</w:t>
+      <w:pPr>
+        <w:pStyle w:val="Lgende"/>
+        <w:jc w:val="center"/>
+      </w:pPr>
+    </w:p>
+    <w:p>
+      <w:pPr>
+        <w:pStyle w:val="Lgende"/>
+        <w:jc w:val="center"/>
+        <w:rPr>
+          <w:sz w:val="22"/>
+          <w:szCs w:val="22"/>
+        </w:rPr>
+      </w:pPr>
+      <w:r>
+        <w:rPr>
+          <w:sz w:val="22"/>
+          <w:szCs w:val="22"/>
+        </w:rPr>
+        <w:t xml:space="preserve">Capture </w:t>
+      </w:r>
+      <w:r>
+        <w:rPr>
+          <w:sz w:val="22"/>
+          <w:szCs w:val="22"/>
+        </w:rPr>
+        <w:fldChar w:fldCharType="begin"/>
+      </w:r>
+      <w:r>
+        <w:rPr>
+          <w:sz w:val="22"/>
+          <w:szCs w:val="22"/>
+        </w:rPr>
+        <w:instrText xml:space="preserve"> SEQ Capture \* ARABIC </w:instrText>
+      </w:r>
+      <w:r>
+        <w:rPr>
+          <w:sz w:val="22"/>
+          <w:szCs w:val="22"/>
+        </w:rPr>
+        <w:fldChar w:fldCharType="separate"/>
+      </w:r>
+      <w:r>
+        <w:rPr>
+          <w:noProof/>
+          <w:sz w:val="22"/>
+          <w:szCs w:val="22"/>
+        </w:rPr>
+        <w:t>2</w:t>
+      </w:r>
+      <w:r>
+        <w:rPr>
+          <w:sz w:val="22"/>
+          <w:szCs w:val="22"/>
+        </w:rPr>
+        <w:fldChar w:fldCharType="end"/>
+      </w:r>
+      <w:r>
+        <w:rPr>
+          <w:sz w:val="22"/>
+          <w:szCs w:val="22"/>
+        </w:rPr>
+        <w:t xml:space="preserve"> : Fin de partie perdue</w:t>
+      </w:r>
+    </w:p>
+    <w:p>
+      <w:pPr>
+        <w:keepNext/>
+      </w:pPr>
+      <w:r>
+        <w:br w:type="page"/>
+      </w:r>
+      <w:r>
+        <w:rPr>
+          <w:noProof/>
+        </w:rPr>
+        <w:lastRenderedPageBreak/>
+        <w:drawing>
+          <wp:inline distT="0" distB="0" distL="0" distR="0" wp14:anchorId="37B8C05C" wp14:editId="45B86356">
+            <wp:extent cx="5757545" cy="5128260"/>
+            <wp:effectExtent l="0" t="0" r="0" b="0"/>
+            <wp:docPr id="3" name="Image 3"/>
+            <wp:cNvGraphicFramePr>
+              <a:graphicFrameLocks xmlns:a="http://schemas.openxmlformats.org/drawingml/2006/main" noChangeAspect="1"/>
+            </wp:cNvGraphicFramePr>
+            <a:graphic xmlns:a="http://schemas.openxmlformats.org/drawingml/2006/main">
+              <a:graphicData uri="http://schemas.openxmlformats.org/drawingml/2006/picture">
+                <pic:pic xmlns:pic="http://schemas.openxmlformats.org/drawingml/2006/picture">
+                  <pic:nvPicPr>
+                    <pic:cNvPr id="3" name="game_gagne.JPG"/>
+                    <pic:cNvPicPr/>
+                  </pic:nvPicPr>
+                  <pic:blipFill>
+                    <a:blip r:embed="rId15">
+                      <a:extLst>
+                        <a:ext uri="{28A0092B-C50C-407E-A947-70E740481C1C}">
+                          <a14:useLocalDpi xmlns:a14="http://schemas.microsoft.com/office/drawing/2010/main" val="0"/>
+                        </a:ext>
+                      </a:extLst>
+                    </a:blip>
+                    <a:stretch>
+                      <a:fillRect/>
+                    </a:stretch>
+                  </pic:blipFill>
+                  <pic:spPr>
+                    <a:xfrm>
+                      <a:off x="0" y="0"/>
+                      <a:ext cx="5757545" cy="5128260"/>
+                    </a:xfrm>
+                    <a:prstGeom prst="rect">
+                      <a:avLst/>
+                    </a:prstGeom>
+                  </pic:spPr>
+                </pic:pic>
+              </a:graphicData>
+            </a:graphic>
+          </wp:inline>
+        </w:drawing>
+      </w:r>
+    </w:p>
+    <w:p>
+      <w:pPr>
+        <w:pStyle w:val="Lgende"/>
+        <w:jc w:val="center"/>
+        <w:rPr>
+          <w:sz w:val="22"/>
+          <w:szCs w:val="22"/>
+        </w:rPr>
+      </w:pPr>
+    </w:p>
+    <w:p>
+      <w:pPr>
+        <w:pStyle w:val="Lgende"/>
+        <w:jc w:val="center"/>
+        <w:rPr>
+          <w:sz w:val="22"/>
+          <w:szCs w:val="22"/>
+        </w:rPr>
+      </w:pPr>
+      <w:r>
+        <w:rPr>
+          <w:sz w:val="22"/>
+          <w:szCs w:val="22"/>
+        </w:rPr>
+        <w:t xml:space="preserve">Capture </w:t>
+      </w:r>
+      <w:r>
+        <w:rPr>
+          <w:sz w:val="22"/>
+          <w:szCs w:val="22"/>
+        </w:rPr>
+        <w:fldChar w:fldCharType="begin"/>
+      </w:r>
+      <w:r>
+        <w:rPr>
+          <w:sz w:val="22"/>
+          <w:szCs w:val="22"/>
+        </w:rPr>
+        <w:instrText xml:space="preserve"> SEQ Capture \* ARABIC </w:instrText>
+      </w:r>
+      <w:r>
+        <w:rPr>
+          <w:sz w:val="22"/>
+          <w:szCs w:val="22"/>
+        </w:rPr>
+        <w:fldChar w:fldCharType="separate"/>
+      </w:r>
+      <w:r>
+        <w:rPr>
+          <w:noProof/>
+          <w:sz w:val="22"/>
+          <w:szCs w:val="22"/>
+        </w:rPr>
+        <w:t>3</w:t>
+      </w:r>
+      <w:r>
+        <w:rPr>
+          <w:sz w:val="22"/>
+          <w:szCs w:val="22"/>
+        </w:rPr>
+        <w:fldChar w:fldCharType="end"/>
+      </w:r>
+      <w:r>
+        <w:rPr>
+          <w:sz w:val="22"/>
+          <w:szCs w:val="22"/>
+        </w:rPr>
+        <w:t xml:space="preserve"> : Fin de partie gagnée</w:t>
+      </w:r>
+    </w:p>
+    <w:p/>
+    <w:p/>
+    <w:p>
+      <w:pPr>
+        <w:keepNext/>
+      </w:pPr>
+      <w:r>
+        <w:rPr>
+          <w:rFonts w:asciiTheme="majorHAnsi" w:eastAsiaTheme="majorEastAsia" w:hAnsiTheme="majorHAnsi" w:cstheme="majorBidi"/>
+          <w:noProof/>
+          <w:color w:val="70AD47" w:themeColor="accent6"/>
+          <w:sz w:val="36"/>
+          <w:szCs w:val="36"/>
+          <w:u w:val="single"/>
+        </w:rPr>
+        <w:drawing>
+          <wp:anchor distT="0" distB="0" distL="114300" distR="114300" simplePos="0" relativeHeight="251662336" behindDoc="0" locked="0" layoutInCell="1" allowOverlap="1" wp14:anchorId="0DD3B24E" wp14:editId="0D6C1169">
+            <wp:simplePos x="0" y="0"/>
+            <wp:positionH relativeFrom="column">
+              <wp:posOffset>2540</wp:posOffset>
+            </wp:positionH>
+            <wp:positionV relativeFrom="paragraph">
+              <wp:posOffset>224345</wp:posOffset>
+            </wp:positionV>
+            <wp:extent cx="5757545" cy="1243965"/>
+            <wp:effectExtent l="0" t="0" r="0" b="0"/>
+            <wp:wrapSquare wrapText="bothSides"/>
+            <wp:docPr id="4" name="Image 4"/>
+            <wp:cNvGraphicFramePr>
+              <a:graphicFrameLocks xmlns:a="http://schemas.openxmlformats.org/drawingml/2006/main" noChangeAspect="1"/>
+            </wp:cNvGraphicFramePr>
+            <a:graphic xmlns:a="http://schemas.openxmlformats.org/drawingml/2006/main">
+              <a:graphicData uri="http://schemas.openxmlformats.org/drawingml/2006/picture">
+                <pic:pic xmlns:pic="http://schemas.openxmlformats.org/drawingml/2006/picture">
+                  <pic:nvPicPr>
+                    <pic:cNvPr id="4" name="regles.JPG"/>
+                    <pic:cNvPicPr/>
+                  </pic:nvPicPr>
+                  <pic:blipFill>
+                    <a:blip r:embed="rId16">
+                      <a:extLst>
+                        <a:ext uri="{28A0092B-C50C-407E-A947-70E740481C1C}">
+                          <a14:useLocalDpi xmlns:a14="http://schemas.microsoft.com/office/drawing/2010/main" val="0"/>
+                        </a:ext>
+                      </a:extLst>
+                    </a:blip>
+                    <a:stretch>
+                      <a:fillRect/>
+                    </a:stretch>
+                  </pic:blipFill>
+                  <pic:spPr>
+                    <a:xfrm>
+                      <a:off x="0" y="0"/>
+                      <a:ext cx="5757545" cy="1243965"/>
+                    </a:xfrm>
+                    <a:prstGeom prst="rect">
+                      <a:avLst/>
+                    </a:prstGeom>
+                  </pic:spPr>
+                </pic:pic>
+              </a:graphicData>
+            </a:graphic>
+          </wp:anchor>
+        </w:drawing>
+      </w:r>
+    </w:p>
+    <w:p>
+      <w:pPr>
+        <w:pStyle w:val="Lgende"/>
+        <w:jc w:val="center"/>
+        <w:rPr>
+          <w:sz w:val="22"/>
+          <w:szCs w:val="22"/>
+        </w:rPr>
+      </w:pPr>
+    </w:p>
+    <w:p>
+      <w:pPr>
+        <w:pStyle w:val="Lgende"/>
+        <w:jc w:val="center"/>
+        <w:rPr>
+          <w:rFonts w:asciiTheme="majorHAnsi" w:eastAsiaTheme="majorEastAsia" w:hAnsiTheme="majorHAnsi" w:cstheme="majorBidi"/>
+          <w:color w:val="538135" w:themeColor="accent6" w:themeShade="BF"/>
+          <w:sz w:val="22"/>
+          <w:szCs w:val="22"/>
+          <w:u w:val="single"/>
+        </w:rPr>
+      </w:pPr>
+      <w:r>
+        <w:rPr>
+          <w:sz w:val="22"/>
+          <w:szCs w:val="22"/>
+        </w:rPr>
+        <w:t xml:space="preserve">Capture </w:t>
+      </w:r>
+      <w:r>
+        <w:rPr>
+          <w:sz w:val="22"/>
+          <w:szCs w:val="22"/>
+        </w:rPr>
+        <w:fldChar w:fldCharType="begin"/>
+      </w:r>
+      <w:r>
+        <w:rPr>
+          <w:sz w:val="22"/>
+          <w:szCs w:val="22"/>
+        </w:rPr>
+        <w:instrText xml:space="preserve"> SEQ Capture \* ARABIC </w:instrText>
+      </w:r>
+      <w:r>
+        <w:rPr>
+          <w:sz w:val="22"/>
+          <w:szCs w:val="22"/>
+        </w:rPr>
+        <w:fldChar w:fldCharType="separate"/>
+      </w:r>
+      <w:r>
+        <w:rPr>
+          <w:noProof/>
+          <w:sz w:val="22"/>
+          <w:szCs w:val="22"/>
+        </w:rPr>
+        <w:t>4</w:t>
+      </w:r>
+      <w:r>
+        <w:rPr>
+          <w:sz w:val="22"/>
+          <w:szCs w:val="22"/>
+        </w:rPr>
+        <w:fldChar w:fldCharType="end"/>
+      </w:r>
+      <w:r>
+        <w:rPr>
+          <w:sz w:val="22"/>
+          <w:szCs w:val="22"/>
+        </w:rPr>
+        <w:t xml:space="preserve"> : Règles du jeu</w:t>
+      </w:r>
+    </w:p>
+    <w:p>
+      <w:pPr>
+        <w:pStyle w:val="Titre1"/>
+        <w:numPr>
+          <w:ilvl w:val="0"/>
+          <w:numId w:val="0"/>
+        </w:numPr>
+        <w:ind w:left="720"/>
+        <w:rPr>
+          <w:color w:val="538135" w:themeColor="accent6" w:themeShade="BF"/>
+        </w:rPr>
+      </w:pPr>
+    </w:p>
+    <w:p/>
+    <w:p/>
+    <w:p/>
+    <w:p>
+      <w:pPr>
+        <w:pStyle w:val="Titre1"/>
+        <w:rPr>
+          <w:color w:val="538135" w:themeColor="accent6" w:themeShade="BF"/>
+          <w:u w:val="none"/>
+        </w:rPr>
+      </w:pPr>
+      <w:r>
+        <w:rPr>
+          <w:color w:val="538135" w:themeColor="accent6" w:themeShade="BF"/>
+        </w:rPr>
+        <w:t>Conclusion</w:t>
+      </w:r>
+      <w:r>
+        <w:rPr>
+          <w:color w:val="538135" w:themeColor="accent6" w:themeShade="BF"/>
+          <w:u w:val="none"/>
+        </w:rPr>
+        <w:t xml:space="preserve"> :</w:t>
+      </w:r>
+      <w:bookmarkStart w:id="0" w:name="_GoBack"/>
+      <w:bookmarkEnd w:id="0"/>
+    </w:p>
+    <w:p/>
+    <w:p>
+      <w:r>
+        <w:tab/>
+        <w:t xml:space="preserve">Ce jeu nous a permis à la fois d’améliorer nos connaissances du langage JAVA, notamment en découvrant les classes </w:t>
+      </w:r>
+      <w:proofErr w:type="spellStart"/>
+      <w:r>
+        <w:rPr>
+          <w:i/>
+        </w:rPr>
+        <w:t>MouseListener</w:t>
+      </w:r>
+      <w:proofErr w:type="spellEnd"/>
+      <w:r>
+        <w:rPr>
+          <w:rFonts w:ascii="Courier New" w:hAnsi="Courier New" w:cs="Courier New"/>
+          <w:color w:val="000000"/>
+          <w:sz w:val="20"/>
+          <w:szCs w:val="20"/>
+        </w:rPr>
+        <w:t xml:space="preserve">, </w:t>
+      </w:r>
+      <w:proofErr w:type="spellStart"/>
+      <w:r>
+        <w:rPr>
+          <w:i/>
+        </w:rPr>
+        <w:t>JPanel</w:t>
+      </w:r>
+      <w:proofErr w:type="spellEnd"/>
+      <w:r>
+        <w:t xml:space="preserve">, ou encore </w:t>
+      </w:r>
+      <w:proofErr w:type="spellStart"/>
+      <w:r>
+        <w:rPr>
+          <w:i/>
+        </w:rPr>
+        <w:t>JFrame</w:t>
+      </w:r>
+      <w:proofErr w:type="spellEnd"/>
+      <w:r>
+        <w:t xml:space="preserve"> mais également de faire un premier pas vers les intelligences artificielles. En effet, nous nous sommes intéressées à l’algorithme </w:t>
+      </w:r>
+      <w:proofErr w:type="spellStart"/>
+      <w:r>
+        <w:t>Minmax</w:t>
+      </w:r>
+      <w:proofErr w:type="spellEnd"/>
+      <w:r>
+        <w:t xml:space="preserve"> même si nous n’avons pas pu le</w:t>
+      </w:r>
+      <w:r>
+        <w:t xml:space="preserve"> mettre en place dans notre jeu faute de temps.</w:t>
+      </w:r>
+    </w:p>
+    <w:p>
+      <w:r>
+        <w:tab/>
+      </w:r>
+    </w:p>
+    <w:p>
+      <w:r>
+        <w:tab/>
+      </w:r>
+    </w:p>
+    <w:p>
+      <w:r>
+        <w:tab/>
+        <w:t xml:space="preserve">Notre jeu pourrait encore être amélioré, en rajoutant par exemple implanter l’algorithme </w:t>
+      </w:r>
+      <w:proofErr w:type="spellStart"/>
+      <w:r>
+        <w:t>Minmax</w:t>
+      </w:r>
+      <w:proofErr w:type="spellEnd"/>
+      <w:r>
+        <w:t xml:space="preserve"> afin de rendre le jeu plus difficile, ajouter la possibilité de choisir la difficulté de l’IA, ou encore </w:t>
+      </w:r>
+      <w:r>
+        <w:t>de pouvoir à deux joueurs plutôt que contre l’IA.</w:t>
+      </w:r>
+    </w:p>
+    <w:p/>
+    <w:p/>
+    <w:p>
+      <w:r>
+        <w:tab/>
       </w:r>
     </w:p>
     <w:sectPr>
-      <w:headerReference w:type="default" r:id="rId11"/>
-      <w:footerReference w:type="default" r:id="rId12"/>
-      <w:headerReference w:type="first" r:id="rId13"/>
+      <w:headerReference w:type="default" r:id="rId17"/>
+      <w:footerReference w:type="default" r:id="rId18"/>
       <w:pgSz w:w="11901" w:h="16817"/>
       <w:pgMar w:top="1417" w:right="1417" w:bottom="1417" w:left="1417" w:header="227" w:footer="284" w:gutter="0"/>
       <w:pgNumType w:start="0"/>
@@ -988,7 +1829,7 @@
       </w:trPr>
       <w:tc>
         <w:tcPr>
-          <w:tcW w:w="4686" w:type="dxa"/>
+          <w:tcW w:w="4550" w:type="dxa"/>
           <w:shd w:val="clear" w:color="auto" w:fill="00B050"/>
           <w:tcMar>
             <w:top w:w="0" w:type="dxa"/>
@@ -1007,7 +1848,7 @@
       </w:tc>
       <w:tc>
         <w:tcPr>
-          <w:tcW w:w="4674" w:type="dxa"/>
+          <w:tcW w:w="4517" w:type="dxa"/>
           <w:shd w:val="clear" w:color="auto" w:fill="00B050"/>
           <w:tcMar>
             <w:top w:w="0" w:type="dxa"/>
@@ -1039,55 +1880,36 @@
       <w:trPr>
         <w:jc w:val="center"/>
       </w:trPr>
-      <w:sdt>
-        <w:sdtPr>
-          <w:rPr>
-            <w:caps/>
-            <w:color w:val="808080" w:themeColor="background1" w:themeShade="80"/>
-            <w:sz w:val="18"/>
-            <w:szCs w:val="18"/>
-          </w:rPr>
-          <w:alias w:val="Auteur"/>
-          <w:tag w:val=""/>
-          <w:id w:val="1534151868"/>
-          <w:placeholder>
-            <w:docPart w:val="EB8AD3320A6C4BA999BB893B72B47549"/>
-          </w:placeholder>
-          <w:showingPlcHdr/>
-          <w:dataBinding w:prefixMappings="xmlns:ns0='http://purl.org/dc/elements/1.1/' xmlns:ns1='http://schemas.openxmlformats.org/package/2006/metadata/core-properties' " w:xpath="/ns1:coreProperties[1]/ns0:creator[1]" w:storeItemID="{6C3C8BC8-F283-45AE-878A-BAB7291924A1}"/>
-          <w:text/>
-        </w:sdtPr>
-        <w:sdtEndPr/>
-        <w:sdtContent>
-          <w:tc>
-            <w:tcPr>
-              <w:tcW w:w="4686" w:type="dxa"/>
-              <w:shd w:val="clear" w:color="auto" w:fill="auto"/>
-              <w:vAlign w:val="center"/>
-            </w:tcPr>
-            <w:p>
-              <w:pPr>
-                <w:pStyle w:val="Pieddepage"/>
-                <w:rPr>
-                  <w:caps/>
-                  <w:color w:val="808080" w:themeColor="background1" w:themeShade="80"/>
-                  <w:sz w:val="18"/>
-                  <w:szCs w:val="18"/>
-                </w:rPr>
-              </w:pPr>
-              <w:r>
-                <w:rPr>
-                  <w:rStyle w:val="Textedelespacerserv"/>
-                </w:rPr>
-                <w:t>[Auteur]</w:t>
-              </w:r>
-            </w:p>
-          </w:tc>
-        </w:sdtContent>
-      </w:sdt>
       <w:tc>
         <w:tcPr>
-          <w:tcW w:w="4674" w:type="dxa"/>
+          <w:tcW w:w="4550" w:type="dxa"/>
+          <w:shd w:val="clear" w:color="auto" w:fill="auto"/>
+          <w:vAlign w:val="center"/>
+        </w:tcPr>
+        <w:p>
+          <w:pPr>
+            <w:pStyle w:val="Pieddepage"/>
+            <w:rPr>
+              <w:caps/>
+              <w:color w:val="808080" w:themeColor="background1" w:themeShade="80"/>
+              <w:sz w:val="18"/>
+              <w:szCs w:val="18"/>
+            </w:rPr>
+          </w:pPr>
+          <w:r>
+            <w:rPr>
+              <w:caps/>
+              <w:color w:val="808080" w:themeColor="background1" w:themeShade="80"/>
+              <w:sz w:val="18"/>
+              <w:szCs w:val="18"/>
+            </w:rPr>
+            <w:t>PETITCUENOT Mélanie – collin léa</w:t>
+          </w:r>
+        </w:p>
+      </w:tc>
+      <w:tc>
+        <w:tcPr>
+          <w:tcW w:w="4517" w:type="dxa"/>
           <w:shd w:val="clear" w:color="auto" w:fill="auto"/>
           <w:vAlign w:val="center"/>
         </w:tcPr>
@@ -1137,7 +1959,7 @@
               <w:sz w:val="18"/>
               <w:szCs w:val="18"/>
             </w:rPr>
-            <w:t>1</w:t>
+            <w:t>6</w:t>
           </w:r>
           <w:r>
             <w:rPr>
@@ -1191,8 +2013,8 @@
       </w:rPr>
       <w:drawing>
         <wp:inline distT="0" distB="0" distL="0" distR="0" wp14:anchorId="0DAB3F4F" wp14:editId="7DA86049">
-          <wp:extent cx="1017814" cy="647700"/>
-          <wp:effectExtent l="0" t="0" r="0" b="0"/>
+          <wp:extent cx="861238" cy="548061"/>
+          <wp:effectExtent l="0" t="0" r="0" b="4445"/>
           <wp:docPr id="449" name="Image 449" descr="https://upload.wikimedia.org/wikipedia/commons/thumb/f/f0/Logo_Reseau_Polytech.svg/langfr-220px-Logo_Reseau_Polytech.svg.png"/>
           <wp:cNvGraphicFramePr>
             <a:graphicFrameLocks xmlns:a="http://schemas.openxmlformats.org/drawingml/2006/main" noChangeAspect="1"/>
@@ -1222,7 +2044,7 @@
                 <pic:spPr bwMode="auto">
                   <a:xfrm>
                     <a:off x="0" y="0"/>
-                    <a:ext cx="1030926" cy="656044"/>
+                    <a:ext cx="876389" cy="557703"/>
                   </a:xfrm>
                   <a:prstGeom prst="rect">
                     <a:avLst/>
@@ -1242,67 +2064,102 @@
 </w:hdr>
 </file>
 
-<file path=word/header2.xml><?xml version="1.0" encoding="utf-8"?>
-<w:hdr xmlns:wpc="http://schemas.microsoft.com/office/word/2010/wordprocessingCanvas" xmlns:cx="http://schemas.microsoft.com/office/drawing/2014/chartex" xmlns:cx1="http://schemas.microsoft.com/office/drawing/2015/9/8/chartex" xmlns:mc="http://schemas.openxmlformats.org/markup-compatibility/2006" xmlns:o="urn:schemas-microsoft-com:office:office" xmlns:r="http://schemas.openxmlformats.org/officeDocument/2006/relationships" xmlns:m="http://schemas.openxmlformats.org/officeDocument/2006/math" xmlns:v="urn:schemas-microsoft-com:vml" xmlns:wp14="http://schemas.microsoft.com/office/word/2010/wordprocessingDrawing" xmlns:wp="http://schemas.openxmlformats.org/drawingml/2006/wordprocessingDrawing" xmlns:w10="urn:schemas-microsoft-com:office:word" xmlns:w="http://schemas.openxmlformats.org/wordprocessingml/2006/main" xmlns:w14="http://schemas.microsoft.com/office/word/2010/wordml" xmlns:w15="http://schemas.microsoft.com/office/word/2012/wordml" xmlns:w16se="http://schemas.microsoft.com/office/word/2015/wordml/symex" xmlns:wpg="http://schemas.microsoft.com/office/word/2010/wordprocessingGroup" xmlns:wpi="http://schemas.microsoft.com/office/word/2010/wordprocessingInk" xmlns:wne="http://schemas.microsoft.com/office/word/2006/wordml" xmlns:wps="http://schemas.microsoft.com/office/word/2010/wordprocessingShape" mc:Ignorable="w14 w15 w16se wp14">
-  <w:p>
-    <w:pPr>
-      <w:pStyle w:val="En-tte"/>
-    </w:pPr>
-    <w:r>
+<file path=word/numbering.xml><?xml version="1.0" encoding="utf-8"?>
+<w:numbering xmlns:wpc="http://schemas.microsoft.com/office/word/2010/wordprocessingCanvas" xmlns:cx="http://schemas.microsoft.com/office/drawing/2014/chartex" xmlns:cx1="http://schemas.microsoft.com/office/drawing/2015/9/8/chartex" xmlns:mc="http://schemas.openxmlformats.org/markup-compatibility/2006" xmlns:o="urn:schemas-microsoft-com:office:office" xmlns:r="http://schemas.openxmlformats.org/officeDocument/2006/relationships" xmlns:m="http://schemas.openxmlformats.org/officeDocument/2006/math" xmlns:v="urn:schemas-microsoft-com:vml" xmlns:wp14="http://schemas.microsoft.com/office/word/2010/wordprocessingDrawing" xmlns:wp="http://schemas.openxmlformats.org/drawingml/2006/wordprocessingDrawing" xmlns:w10="urn:schemas-microsoft-com:office:word" xmlns:w="http://schemas.openxmlformats.org/wordprocessingml/2006/main" xmlns:w14="http://schemas.microsoft.com/office/word/2010/wordml" xmlns:w15="http://schemas.microsoft.com/office/word/2012/wordml" xmlns:w16se="http://schemas.microsoft.com/office/word/2015/wordml/symex" xmlns:wpg="http://schemas.microsoft.com/office/word/2010/wordprocessingGroup" xmlns:wpi="http://schemas.microsoft.com/office/word/2010/wordprocessingInk" xmlns:wne="http://schemas.microsoft.com/office/word/2006/wordml" xmlns:wps="http://schemas.microsoft.com/office/word/2010/wordprocessingShape" mc:Ignorable="w14 w15 w16se wp14">
+  <w:abstractNum w:abstractNumId="0" w15:restartNumberingAfterBreak="0">
+    <w:nsid w:val="059565A0"/>
+    <w:multiLevelType w:val="hybridMultilevel"/>
+    <w:tmpl w:val="BEDA2432"/>
+    <w:lvl w:ilvl="0" w:tplc="DE945E70">
+      <w:start w:val="1"/>
+      <w:numFmt w:val="decimal"/>
+      <w:pStyle w:val="Titre1"/>
+      <w:lvlText w:val="%1."/>
+      <w:lvlJc w:val="left"/>
+      <w:pPr>
+        <w:ind w:left="720" w:hanging="360"/>
+      </w:pPr>
       <w:rPr>
-        <w:noProof/>
+        <w:rFonts w:hint="default"/>
       </w:rPr>
-      <w:drawing>
-        <wp:inline distT="0" distB="0" distL="0" distR="0" wp14:anchorId="6069AD0A" wp14:editId="512031CC">
-          <wp:extent cx="1017814" cy="647700"/>
-          <wp:effectExtent l="0" t="0" r="0" b="0"/>
-          <wp:docPr id="11" name="Image 11" descr="https://upload.wikimedia.org/wikipedia/commons/thumb/f/f0/Logo_Reseau_Polytech.svg/langfr-220px-Logo_Reseau_Polytech.svg.png"/>
-          <wp:cNvGraphicFramePr>
-            <a:graphicFrameLocks xmlns:a="http://schemas.openxmlformats.org/drawingml/2006/main" noChangeAspect="1"/>
-          </wp:cNvGraphicFramePr>
-          <a:graphic xmlns:a="http://schemas.openxmlformats.org/drawingml/2006/main">
-            <a:graphicData uri="http://schemas.openxmlformats.org/drawingml/2006/picture">
-              <pic:pic xmlns:pic="http://schemas.openxmlformats.org/drawingml/2006/picture">
-                <pic:nvPicPr>
-                  <pic:cNvPr id="0" name="Picture 4" descr="https://upload.wikimedia.org/wikipedia/commons/thumb/f/f0/Logo_Reseau_Polytech.svg/langfr-220px-Logo_Reseau_Polytech.svg.png"/>
-                  <pic:cNvPicPr>
-                    <a:picLocks noChangeAspect="1" noChangeArrowheads="1"/>
-                  </pic:cNvPicPr>
-                </pic:nvPicPr>
-                <pic:blipFill>
-                  <a:blip r:embed="rId1">
-                    <a:extLst>
-                      <a:ext uri="{28A0092B-C50C-407E-A947-70E740481C1C}">
-                        <a14:useLocalDpi xmlns:a14="http://schemas.microsoft.com/office/drawing/2010/main" val="0"/>
-                      </a:ext>
-                    </a:extLst>
-                  </a:blip>
-                  <a:srcRect/>
-                  <a:stretch>
-                    <a:fillRect/>
-                  </a:stretch>
-                </pic:blipFill>
-                <pic:spPr bwMode="auto">
-                  <a:xfrm>
-                    <a:off x="0" y="0"/>
-                    <a:ext cx="1030926" cy="656044"/>
-                  </a:xfrm>
-                  <a:prstGeom prst="rect">
-                    <a:avLst/>
-                  </a:prstGeom>
-                  <a:noFill/>
-                  <a:ln>
-                    <a:noFill/>
-                  </a:ln>
-                </pic:spPr>
-              </pic:pic>
-            </a:graphicData>
-          </a:graphic>
-        </wp:inline>
-      </w:drawing>
-    </w:r>
-  </w:p>
-</w:hdr>
+    </w:lvl>
+    <w:lvl w:ilvl="1" w:tplc="040C0019" w:tentative="1">
+      <w:start w:val="1"/>
+      <w:numFmt w:val="lowerLetter"/>
+      <w:lvlText w:val="%2."/>
+      <w:lvlJc w:val="left"/>
+      <w:pPr>
+        <w:ind w:left="1440" w:hanging="360"/>
+      </w:pPr>
+    </w:lvl>
+    <w:lvl w:ilvl="2" w:tplc="040C001B" w:tentative="1">
+      <w:start w:val="1"/>
+      <w:numFmt w:val="lowerRoman"/>
+      <w:lvlText w:val="%3."/>
+      <w:lvlJc w:val="right"/>
+      <w:pPr>
+        <w:ind w:left="2160" w:hanging="180"/>
+      </w:pPr>
+    </w:lvl>
+    <w:lvl w:ilvl="3" w:tplc="040C000F" w:tentative="1">
+      <w:start w:val="1"/>
+      <w:numFmt w:val="decimal"/>
+      <w:lvlText w:val="%4."/>
+      <w:lvlJc w:val="left"/>
+      <w:pPr>
+        <w:ind w:left="2880" w:hanging="360"/>
+      </w:pPr>
+    </w:lvl>
+    <w:lvl w:ilvl="4" w:tplc="040C0019" w:tentative="1">
+      <w:start w:val="1"/>
+      <w:numFmt w:val="lowerLetter"/>
+      <w:lvlText w:val="%5."/>
+      <w:lvlJc w:val="left"/>
+      <w:pPr>
+        <w:ind w:left="3600" w:hanging="360"/>
+      </w:pPr>
+    </w:lvl>
+    <w:lvl w:ilvl="5" w:tplc="040C001B" w:tentative="1">
+      <w:start w:val="1"/>
+      <w:numFmt w:val="lowerRoman"/>
+      <w:lvlText w:val="%6."/>
+      <w:lvlJc w:val="right"/>
+      <w:pPr>
+        <w:ind w:left="4320" w:hanging="180"/>
+      </w:pPr>
+    </w:lvl>
+    <w:lvl w:ilvl="6" w:tplc="040C000F" w:tentative="1">
+      <w:start w:val="1"/>
+      <w:numFmt w:val="decimal"/>
+      <w:lvlText w:val="%7."/>
+      <w:lvlJc w:val="left"/>
+      <w:pPr>
+        <w:ind w:left="5040" w:hanging="360"/>
+      </w:pPr>
+    </w:lvl>
+    <w:lvl w:ilvl="7" w:tplc="040C0019" w:tentative="1">
+      <w:start w:val="1"/>
+      <w:numFmt w:val="lowerLetter"/>
+      <w:lvlText w:val="%8."/>
+      <w:lvlJc w:val="left"/>
+      <w:pPr>
+        <w:ind w:left="5760" w:hanging="360"/>
+      </w:pPr>
+    </w:lvl>
+    <w:lvl w:ilvl="8" w:tplc="040C001B" w:tentative="1">
+      <w:start w:val="1"/>
+      <w:numFmt w:val="lowerRoman"/>
+      <w:lvlText w:val="%9."/>
+      <w:lvlJc w:val="right"/>
+      <w:pPr>
+        <w:ind w:left="6480" w:hanging="180"/>
+      </w:pPr>
+    </w:lvl>
+  </w:abstractNum>
+  <w:num w:numId="1">
+    <w:abstractNumId w:val="0"/>
+  </w:num>
+</w:numbering>
 </file>
 
 <file path=word/styles.xml><?xml version="1.0" encoding="utf-8"?>
@@ -1693,24 +2550,27 @@
     <w:link w:val="Titre1Car"/>
     <w:uiPriority w:val="9"/>
     <w:qFormat/>
-    <w:rsid w:val="00C80A5C"/>
+    <w:rsid w:val="001234DC"/>
     <w:pPr>
       <w:keepNext/>
       <w:keepLines/>
+      <w:numPr>
+        <w:numId w:val="1"/>
+      </w:numPr>
       <w:spacing w:before="240"/>
       <w:outlineLvl w:val="0"/>
     </w:pPr>
     <w:rPr>
       <w:rFonts w:asciiTheme="majorHAnsi" w:eastAsiaTheme="majorEastAsia" w:hAnsiTheme="majorHAnsi" w:cstheme="majorBidi"/>
-      <w:color w:val="2E74B5" w:themeColor="accent1" w:themeShade="BF"/>
-      <w:sz w:val="32"/>
-      <w:szCs w:val="32"/>
+      <w:color w:val="538135" w:themeColor="accent6" w:themeShade="BF"/>
+      <w:sz w:val="36"/>
+      <w:szCs w:val="36"/>
+      <w:u w:val="single"/>
     </w:rPr>
   </w:style>
   <w:style w:type="character" w:default="1" w:styleId="Policepardfaut">
     <w:name w:val="Default Paragraph Font"/>
     <w:uiPriority w:val="1"/>
-    <w:semiHidden/>
     <w:unhideWhenUsed/>
   </w:style>
   <w:style w:type="table" w:default="1" w:styleId="TableauNormal">
@@ -1875,61 +2735,56 @@
     <w:basedOn w:val="Policepardfaut"/>
     <w:link w:val="Titre1"/>
     <w:uiPriority w:val="9"/>
-    <w:rsid w:val="00C80A5C"/>
+    <w:rsid w:val="001234DC"/>
     <w:rPr>
       <w:rFonts w:asciiTheme="majorHAnsi" w:eastAsiaTheme="majorEastAsia" w:hAnsiTheme="majorHAnsi" w:cstheme="majorBidi"/>
-      <w:color w:val="2E74B5" w:themeColor="accent1" w:themeShade="BF"/>
-      <w:sz w:val="32"/>
-      <w:szCs w:val="32"/>
+      <w:color w:val="538135" w:themeColor="accent6" w:themeShade="BF"/>
+      <w:sz w:val="36"/>
+      <w:szCs w:val="36"/>
+      <w:u w:val="single"/>
+    </w:rPr>
+  </w:style>
+  <w:style w:type="paragraph" w:styleId="Lgende">
+    <w:name w:val="caption"/>
+    <w:basedOn w:val="Normal"/>
+    <w:next w:val="Normal"/>
+    <w:uiPriority w:val="35"/>
+    <w:unhideWhenUsed/>
+    <w:qFormat/>
+    <w:rsid w:val="00F92B38"/>
+    <w:pPr>
+      <w:spacing w:after="200"/>
+    </w:pPr>
+    <w:rPr>
+      <w:i/>
+      <w:iCs/>
+      <w:color w:val="44546A" w:themeColor="text2"/>
+      <w:sz w:val="18"/>
+      <w:szCs w:val="18"/>
     </w:rPr>
   </w:style>
 </w:styles>
 </file>
 
 <file path=word/glossary/document.xml><?xml version="1.0" encoding="utf-8"?>
-<w:glossaryDocument xmlns:wpc="http://schemas.microsoft.com/office/word/2010/wordprocessingCanvas" xmlns:cx="http://schemas.microsoft.com/office/drawing/2014/chartex" xmlns:cx1="http://schemas.microsoft.com/office/drawing/2015/9/8/chartex" xmlns:mc="http://schemas.openxmlformats.org/markup-compatibility/2006" xmlns:o="urn:schemas-microsoft-com:office:office" xmlns:r="http://schemas.openxmlformats.org/officeDocument/2006/relationships" xmlns:m="http://schemas.openxmlformats.org/officeDocument/2006/math" xmlns:v="urn:schemas-microsoft-com:vml" xmlns:wp14="http://schemas.microsoft.com/office/word/2010/wordprocessingDrawing" xmlns:wp="http://schemas.openxmlformats.org/drawingml/2006/wordprocessingDrawing" xmlns:w10="urn:schemas-microsoft-com:office:word" xmlns:w="http://schemas.openxmlformats.org/wordprocessingml/2006/main" xmlns:w14="http://schemas.microsoft.com/office/word/2010/wordml" xmlns:w15="http://schemas.microsoft.com/office/word/2012/wordml" xmlns:w16se="http://schemas.microsoft.com/office/word/2015/wordml/symex" xmlns:wpg="http://schemas.microsoft.com/office/word/2010/wordprocessingGroup" xmlns:wpi="http://schemas.microsoft.com/office/word/2010/wordprocessingInk" xmlns:wne="http://schemas.microsoft.com/office/word/2006/wordml" xmlns:wps="http://schemas.microsoft.com/office/word/2010/wordprocessingShape" mc:Ignorable="w14 w15 w16se wp14">
-  <w:docParts>
-    <w:docPart>
-      <w:docPartPr>
-        <w:name w:val="EB8AD3320A6C4BA999BB893B72B47549"/>
-        <w:category>
-          <w:name w:val="Général"/>
-          <w:gallery w:val="placeholder"/>
-        </w:category>
-        <w:types>
-          <w:type w:val="bbPlcHdr"/>
-        </w:types>
-        <w:behaviors>
-          <w:behavior w:val="content"/>
-        </w:behaviors>
-        <w:guid w:val="{FBCACD30-E673-46A2-9584-1BE06D46F1A9}"/>
-      </w:docPartPr>
-      <w:docPartBody>
-        <w:p>
-          <w:pPr>
-            <w:pStyle w:val="EB8AD3320A6C4BA999BB893B72B47549"/>
-          </w:pPr>
-          <w:r>
-            <w:rPr>
-              <w:rStyle w:val="Textedelespacerserv"/>
-            </w:rPr>
-            <w:t>[Auteur]</w:t>
-          </w:r>
-        </w:p>
-      </w:docPartBody>
-    </w:docPart>
-  </w:docParts>
-</w:glossaryDocument>
+<w:glossaryDocument xmlns:wpc="http://schemas.microsoft.com/office/word/2010/wordprocessingCanvas" xmlns:cx="http://schemas.microsoft.com/office/drawing/2014/chartex" xmlns:cx1="http://schemas.microsoft.com/office/drawing/2015/9/8/chartex" xmlns:mc="http://schemas.openxmlformats.org/markup-compatibility/2006" xmlns:o="urn:schemas-microsoft-com:office:office" xmlns:r="http://schemas.openxmlformats.org/officeDocument/2006/relationships" xmlns:m="http://schemas.openxmlformats.org/officeDocument/2006/math" xmlns:v="urn:schemas-microsoft-com:vml" xmlns:wp14="http://schemas.microsoft.com/office/word/2010/wordprocessingDrawing" xmlns:wp="http://schemas.openxmlformats.org/drawingml/2006/wordprocessingDrawing" xmlns:w10="urn:schemas-microsoft-com:office:word" xmlns:w="http://schemas.openxmlformats.org/wordprocessingml/2006/main" xmlns:w14="http://schemas.microsoft.com/office/word/2010/wordml" xmlns:w15="http://schemas.microsoft.com/office/word/2012/wordml" xmlns:w16se="http://schemas.microsoft.com/office/word/2015/wordml/symex" xmlns:wpg="http://schemas.microsoft.com/office/word/2010/wordprocessingGroup" xmlns:wpi="http://schemas.microsoft.com/office/word/2010/wordprocessingInk" xmlns:wne="http://schemas.microsoft.com/office/word/2006/wordml" xmlns:wps="http://schemas.microsoft.com/office/word/2010/wordprocessingShape" mc:Ignorable="w14 w15 w16se wp14"/>
 </file>
 
 <file path=word/glossary/fontTable.xml><?xml version="1.0" encoding="utf-8"?>
 <w:fonts xmlns:mc="http://schemas.openxmlformats.org/markup-compatibility/2006" xmlns:r="http://schemas.openxmlformats.org/officeDocument/2006/relationships" xmlns:w="http://schemas.openxmlformats.org/wordprocessingml/2006/main" xmlns:w14="http://schemas.microsoft.com/office/word/2010/wordml" xmlns:w15="http://schemas.microsoft.com/office/word/2012/wordml" xmlns:w16se="http://schemas.microsoft.com/office/word/2015/wordml/symex" mc:Ignorable="w14 w15 w16se">
+  <w:font w:name="Times New Roman">
+    <w:panose1 w:val="02020603050405020304"/>
+    <w:charset w:val="00"/>
+    <w:family w:val="roman"/>
+    <w:pitch w:val="variable"/>
+    <w:sig w:usb0="E0002AFF" w:usb1="C0007843" w:usb2="00000009" w:usb3="00000000" w:csb0="000001FF" w:csb1="00000000"/>
+  </w:font>
   <w:font w:name="Cambria">
     <w:panose1 w:val="02040503050406030204"/>
     <w:charset w:val="00"/>
     <w:family w:val="roman"/>
     <w:pitch w:val="variable"/>
-    <w:sig w:usb0="A00002EF" w:usb1="4000004B" w:usb2="00000000" w:usb3="00000000" w:csb0="0000019F" w:csb1="00000000"/>
+    <w:sig w:usb0="E00002FF" w:usb1="400004FF" w:usb2="00000000" w:usb3="00000000" w:csb0="0000019F" w:csb1="00000000"/>
   </w:font>
   <w:font w:name="MS Mincho">
     <w:altName w:val="Yu Gothic UI"/>
@@ -1938,13 +2793,6 @@
     <w:family w:val="modern"/>
     <w:pitch w:val="fixed"/>
     <w:sig w:usb0="E00002FF" w:usb1="6AC7FDFB" w:usb2="00000012" w:usb3="00000000" w:csb0="0002009F" w:csb1="00000000"/>
-  </w:font>
-  <w:font w:name="Times New Roman">
-    <w:panose1 w:val="02020603050405020304"/>
-    <w:charset w:val="00"/>
-    <w:family w:val="roman"/>
-    <w:pitch w:val="variable"/>
-    <w:sig w:usb0="E0002AFF" w:usb1="C0007843" w:usb2="00000009" w:usb3="00000000" w:csb0="000001FF" w:csb1="00000000"/>
   </w:font>
   <w:font w:name="Calibri">
     <w:panose1 w:val="020F0502020204030204"/>
@@ -1967,12 +2815,19 @@
     <w:pitch w:val="variable"/>
     <w:sig w:usb0="00000003" w:usb1="00000000" w:usb2="00000000" w:usb3="00000000" w:csb0="00000001" w:csb1="00000000"/>
   </w:font>
+  <w:font w:name="Courier New">
+    <w:panose1 w:val="02070309020205020404"/>
+    <w:charset w:val="00"/>
+    <w:family w:val="modern"/>
+    <w:pitch w:val="fixed"/>
+    <w:sig w:usb0="E0002EFF" w:usb1="C0007843" w:usb2="00000009" w:usb3="00000000" w:csb0="000001FF" w:csb1="00000000"/>
+  </w:font>
   <w:font w:name="Calibri Light">
     <w:panose1 w:val="020F0302020204030204"/>
     <w:charset w:val="00"/>
     <w:family w:val="swiss"/>
     <w:pitch w:val="variable"/>
-    <w:sig w:usb0="A00002EF" w:usb1="4000207B" w:usb2="00000000" w:usb3="00000000" w:csb0="0000019F" w:csb1="00000000"/>
+    <w:sig w:usb0="A00002EF" w:usb1="4000207B" w:usb2="00000000" w:usb3="00000000" w:csb0="0000009F" w:csb1="00000000"/>
   </w:font>
 </w:fonts>
 </file>
@@ -1995,9 +2850,11 @@
     <w:rsidRoot w:val="00803663"/>
     <w:rsid w:val="000C7778"/>
     <w:rsid w:val="00803663"/>
+    <w:rsid w:val="008C1706"/>
     <w:rsid w:val="00934C20"/>
     <w:rsid w:val="00B33435"/>
     <w:rsid w:val="00BB56C3"/>
+    <w:rsid w:val="00F83658"/>
   </w:rsids>
   <m:mathPr>
     <m:mathFont m:val="Cambria Math"/>
@@ -2446,7 +3303,7 @@
     <w:basedOn w:val="Policepardfaut"/>
     <w:uiPriority w:val="99"/>
     <w:semiHidden/>
-    <w:rsid w:val="00803663"/>
+    <w:rsid w:val="00F83658"/>
     <w:rPr>
       <w:color w:val="808080"/>
     </w:rPr>
@@ -2454,6 +3311,14 @@
   <w:style w:type="paragraph" w:customStyle="1" w:styleId="EB8AD3320A6C4BA999BB893B72B47549">
     <w:name w:val="EB8AD3320A6C4BA999BB893B72B47549"/>
     <w:rsid w:val="00803663"/>
+  </w:style>
+  <w:style w:type="paragraph" w:customStyle="1" w:styleId="78A5FA856695464F9C94A0CC3B27D8DD">
+    <w:name w:val="78A5FA856695464F9C94A0CC3B27D8DD"/>
+    <w:rsid w:val="00F83658"/>
+  </w:style>
+  <w:style w:type="paragraph" w:customStyle="1" w:styleId="85774BD9E257496684F2B8F360E72961">
+    <w:name w:val="85774BD9E257496684F2B8F360E72961"/>
+    <w:rsid w:val="00F83658"/>
   </w:style>
 </w:styles>
 </file>
@@ -2785,7 +3650,7 @@
 
 <file path=customXml/item1.xml><?xml version="1.0" encoding="utf-8"?>
 <CoverPageProperties xmlns="http://schemas.microsoft.com/office/2006/coverPageProps">
-  <PublishDate>2016-05-08T00:00:00</PublishDate>
+  <PublishDate>2016-05-15T00:00:00</PublishDate>
   <Abstract/>
   <CompanyAddress/>
   <CompanyPhone/>
@@ -2824,7 +3689,7 @@
 </file>
 
 <file path=customXml/itemProps3.xml><?xml version="1.0" encoding="utf-8"?>
-<ds:datastoreItem xmlns:ds="http://schemas.openxmlformats.org/officeDocument/2006/customXml" ds:itemID="{2E60E875-EC28-4298-9002-754847F1510D}">
+<ds:datastoreItem xmlns:ds="http://schemas.openxmlformats.org/officeDocument/2006/customXml" ds:itemID="{C1DF5BCC-6275-4E6C-97BD-994A11EF06B7}">
   <ds:schemaRefs>
     <ds:schemaRef ds:uri="http://schemas.openxmlformats.org/officeDocument/2006/bibliography"/>
   </ds:schemaRefs>

</xml_diff>